<commit_message>
feat: FD l1 start working on TOR template, JESUS THANK YOU JESUS HALLELUJAH
</commit_message>
<xml_diff>
--- a/31FD/task/l1/КНТ-122_Онищенко_Варіант-19_Лаба1.docx
+++ b/31FD/task/l1/КНТ-122_Онищенко_Варіант-19_Лаба1.docx
@@ -190,7 +190,13 @@
         <w:t xml:space="preserve"> </w:t>
       </w:r>
       <w:r>
-        <w:t>“”</w:t>
+        <w:t>“</w:t>
+      </w:r>
+      <w:r>
+        <w:t>Розробка технічного завдання</w:t>
+      </w:r>
+      <w:r>
+        <w:t>”</w:t>
       </w:r>
     </w:p>
     <w:p>
@@ -338,7 +344,7 @@
         <w:tab/>
       </w:r>
       <w:r>
-        <w:t>О. О. Ооо</w:t>
+        <w:t>О. В. Зелік</w:t>
       </w:r>
     </w:p>
     <w:p>
@@ -394,20 +400,37 @@
       </w:pPr>
       <w:r>
         <w:lastRenderedPageBreak/>
-        <w:t>Завдання</w:t>
-      </w:r>
-    </w:p>
-    <w:p>
-      <w:pPr>
-        <w:pStyle w:val="P"/>
-      </w:pPr>
-    </w:p>
-    <w:p>
-      <w:pPr>
-        <w:pStyle w:val="P"/>
-      </w:pPr>
-      <w:r>
-        <w:t>Програмне забезпечення продажу та придбання нерухомості. Всю нерухомість поділено на приватні будинки, окремі квартири та квартири в новобудовах. Приватні будинки та окремі квартири можуть виставлятися на продаж звичайними користувачами. Квартири в новобудовах можуть виставлятися тільки спеціальними менеджерами. Користувачі можуть подавати заявки на перегляд житла, передивлятися стан заявок, а також після перегляду виставляти оцінку. Власники можуть передивлятися заяявки на всі їхні пропозиції або на обрані, підтверджувати перегляд або скасовувати, знімати пропозиції (кількість кімнат, площа, рік будівництва, зображення, планування, тощо), змінювати.</w:t>
+        <w:t>Вступ</w:t>
+      </w:r>
+    </w:p>
+    <w:p>
+      <w:pPr>
+        <w:pStyle w:val="P"/>
+      </w:pPr>
+    </w:p>
+    <w:p>
+      <w:pPr>
+        <w:pStyle w:val="P"/>
+      </w:pPr>
+      <w:r>
+        <w:t>Назва проекту</w:t>
+      </w:r>
+    </w:p>
+    <w:p>
+      <w:pPr>
+        <w:pStyle w:val="P"/>
+      </w:pPr>
+      <w:r>
+        <w:t>Короткий опис</w:t>
+      </w:r>
+      <w:r>
+        <w:rPr>
+          <w:lang w:val="en-US"/>
+        </w:rPr>
+        <w:t xml:space="preserve"> </w:t>
+      </w:r>
+      <w:r>
+        <w:t>продукту і предметної області</w:t>
       </w:r>
     </w:p>
     <w:p>
@@ -420,7 +443,305 @@
         <w:pStyle w:val="H2"/>
       </w:pPr>
       <w:r>
-        <w:t>Висновки</w:t>
+        <w:t>Підстави розробки</w:t>
+      </w:r>
+    </w:p>
+    <w:p>
+      <w:pPr>
+        <w:pStyle w:val="P"/>
+      </w:pPr>
+    </w:p>
+    <w:p>
+      <w:pPr>
+        <w:pStyle w:val="P"/>
+      </w:pPr>
+      <w:r>
+        <w:t>Документ на базі якого робимо</w:t>
+      </w:r>
+    </w:p>
+    <w:p>
+      <w:pPr>
+        <w:pStyle w:val="P"/>
+      </w:pPr>
+      <w:r>
+        <w:t>Організація яка затвердила документ, дата</w:t>
+      </w:r>
+    </w:p>
+    <w:p>
+      <w:pPr>
+        <w:pStyle w:val="P"/>
+      </w:pPr>
+      <w:r>
+        <w:t>Назва теми розробки</w:t>
+      </w:r>
+    </w:p>
+    <w:p>
+      <w:pPr>
+        <w:pStyle w:val="P"/>
+      </w:pPr>
+    </w:p>
+    <w:p>
+      <w:pPr>
+        <w:pStyle w:val="H2"/>
+      </w:pPr>
+      <w:r>
+        <w:t>Призначення розробки</w:t>
+      </w:r>
+    </w:p>
+    <w:p>
+      <w:pPr>
+        <w:pStyle w:val="P"/>
+      </w:pPr>
+    </w:p>
+    <w:p>
+      <w:pPr>
+        <w:pStyle w:val="P"/>
+      </w:pPr>
+      <w:r>
+        <w:t>Функціональне призначення: що продукт може</w:t>
+      </w:r>
+    </w:p>
+    <w:p>
+      <w:pPr>
+        <w:pStyle w:val="P"/>
+      </w:pPr>
+      <w:r>
+        <w:t>Експлуатаційне призначення: як це може бути корисно</w:t>
+      </w:r>
+    </w:p>
+    <w:p>
+      <w:pPr>
+        <w:pStyle w:val="P"/>
+      </w:pPr>
+    </w:p>
+    <w:p>
+      <w:pPr>
+        <w:pStyle w:val="H2"/>
+      </w:pPr>
+      <w:r>
+        <w:t>Програмні вимоги</w:t>
+      </w:r>
+    </w:p>
+    <w:p>
+      <w:pPr>
+        <w:pStyle w:val="H3"/>
+      </w:pPr>
+      <w:r>
+        <w:t>Вимоги функціональних характеристик</w:t>
+      </w:r>
+    </w:p>
+    <w:p>
+      <w:pPr>
+        <w:pStyle w:val="P"/>
+      </w:pPr>
+    </w:p>
+    <w:p>
+      <w:pPr>
+        <w:pStyle w:val="P"/>
+      </w:pPr>
+      <w:r>
+        <w:t>Які функції будуть</w:t>
+      </w:r>
+    </w:p>
+    <w:p>
+      <w:pPr>
+        <w:pStyle w:val="P"/>
+      </w:pPr>
+      <w:r>
+        <w:t>Всі вхідні й вихідні дані, вимоги їх організації</w:t>
+      </w:r>
+    </w:p>
+    <w:p>
+      <w:pPr>
+        <w:pStyle w:val="P"/>
+      </w:pPr>
+      <w:r>
+        <w:t>Тимчасові характеристики (змінні)</w:t>
+      </w:r>
+    </w:p>
+    <w:p>
+      <w:pPr>
+        <w:pStyle w:val="P"/>
+      </w:pPr>
+      <w:r>
+        <w:t xml:space="preserve">Які групи людей будуть користуватися цим, якими функціями </w:t>
+      </w:r>
+    </w:p>
+    <w:p>
+      <w:pPr>
+        <w:pStyle w:val="P"/>
+      </w:pPr>
+    </w:p>
+    <w:p>
+      <w:pPr>
+        <w:pStyle w:val="H3"/>
+      </w:pPr>
+      <w:r>
+        <w:t>Вимоги надійсності</w:t>
+      </w:r>
+    </w:p>
+    <w:p>
+      <w:pPr>
+        <w:pStyle w:val="P"/>
+      </w:pPr>
+    </w:p>
+    <w:p>
+      <w:pPr>
+        <w:pStyle w:val="P"/>
+      </w:pPr>
+      <w:r>
+        <w:t>Як буде контроюватись надійність: стійкість роботи, контроль інформації, час відновлення після помилки, …</w:t>
+      </w:r>
+    </w:p>
+    <w:p>
+      <w:pPr>
+        <w:pStyle w:val="P"/>
+      </w:pPr>
+      <w:r>
+        <w:lastRenderedPageBreak/>
+        <w:t>Опис помилкових ситуацій і як їх обробимо</w:t>
+      </w:r>
+    </w:p>
+    <w:p>
+      <w:pPr>
+        <w:pStyle w:val="P"/>
+      </w:pPr>
+    </w:p>
+    <w:p>
+      <w:pPr>
+        <w:pStyle w:val="H3"/>
+      </w:pPr>
+      <w:r>
+        <w:t>Умови експлуатації</w:t>
+      </w:r>
+    </w:p>
+    <w:p>
+      <w:pPr>
+        <w:pStyle w:val="P"/>
+      </w:pPr>
+    </w:p>
+    <w:p>
+      <w:pPr>
+        <w:pStyle w:val="P"/>
+      </w:pPr>
+      <w:r>
+        <w:t>В яких умовах має працювати продукт: вологість, температура</w:t>
+      </w:r>
+    </w:p>
+    <w:p>
+      <w:pPr>
+        <w:pStyle w:val="P"/>
+      </w:pPr>
+      <w:r>
+        <w:t>Види обслуговування продукту</w:t>
+      </w:r>
+    </w:p>
+    <w:p>
+      <w:pPr>
+        <w:pStyle w:val="P"/>
+      </w:pPr>
+      <w:r>
+        <w:t>Персонал обслуговування</w:t>
+      </w:r>
+      <w:r>
+        <w:t>, їх кваліфікація, і задачі на виконання</w:t>
+      </w:r>
+    </w:p>
+    <w:p>
+      <w:pPr>
+        <w:pStyle w:val="P"/>
+      </w:pPr>
+    </w:p>
+    <w:p>
+      <w:pPr>
+        <w:pStyle w:val="H3"/>
+      </w:pPr>
+      <w:r>
+        <w:t>Вимоги технічних засобів</w:t>
+      </w:r>
+    </w:p>
+    <w:p>
+      <w:pPr>
+        <w:pStyle w:val="P"/>
+      </w:pPr>
+    </w:p>
+    <w:p>
+      <w:pPr>
+        <w:pStyle w:val="P"/>
+      </w:pPr>
+    </w:p>
+    <w:p>
+      <w:pPr>
+        <w:pStyle w:val="P"/>
+      </w:pPr>
+    </w:p>
+    <w:p>
+      <w:pPr>
+        <w:pStyle w:val="H3"/>
+      </w:pPr>
+      <w:r>
+        <w:t>Вимоги програмної сумісності</w:t>
+      </w:r>
+    </w:p>
+    <w:p>
+      <w:pPr>
+        <w:pStyle w:val="H3"/>
+      </w:pPr>
+      <w:r>
+        <w:t>Вимоги пакування й маркування</w:t>
+      </w:r>
+    </w:p>
+    <w:p>
+      <w:pPr>
+        <w:pStyle w:val="H3"/>
+      </w:pPr>
+      <w:r>
+        <w:t>Вимоги транспортування й збереження</w:t>
+      </w:r>
+    </w:p>
+    <w:p>
+      <w:pPr>
+        <w:pStyle w:val="H3"/>
+      </w:pPr>
+      <w:r>
+        <w:t>Спеціальні вимоги</w:t>
+      </w:r>
+    </w:p>
+    <w:p>
+      <w:pPr>
+        <w:pStyle w:val="P"/>
+      </w:pPr>
+    </w:p>
+    <w:p>
+      <w:pPr>
+        <w:pStyle w:val="H2"/>
+      </w:pPr>
+      <w:r>
+        <w:t>Документальні вимоги</w:t>
+      </w:r>
+    </w:p>
+    <w:p>
+      <w:pPr>
+        <w:pStyle w:val="H2"/>
+      </w:pPr>
+      <w:r>
+        <w:t>Техніко-економічні показники</w:t>
+      </w:r>
+    </w:p>
+    <w:p>
+      <w:pPr>
+        <w:pStyle w:val="H2"/>
+      </w:pPr>
+      <w:r>
+        <w:t>Етапи розробки</w:t>
+      </w:r>
+    </w:p>
+    <w:p>
+      <w:pPr>
+        <w:pStyle w:val="H2"/>
+      </w:pPr>
+      <w:r>
+        <w:t>Порядок контролю</w:t>
       </w:r>
     </w:p>
     <w:p>

</xml_diff>

<commit_message>
feat: FD working on TOR, revert report to how it should be for now, JESUS THANK YOU JESUS HALLELUJAH
</commit_message>
<xml_diff>
--- a/31FD/task/l1/КНТ-122_Онищенко_Варіант-19_Лаба1.docx
+++ b/31FD/task/l1/КНТ-122_Онищенко_Варіант-19_Лаба1.docx
@@ -400,7 +400,7 @@
       </w:pPr>
       <w:r>
         <w:lastRenderedPageBreak/>
-        <w:t>Вступ</w:t>
+        <w:t>Завдання проекту</w:t>
       </w:r>
     </w:p>
     <w:p>
@@ -413,335 +413,20 @@
         <w:pStyle w:val="P"/>
       </w:pPr>
       <w:r>
-        <w:t>Назва проекту</w:t>
+        <w:t>Програмне забезпечення продажу та придбання нерухомості. Всю нерухомість поділено на приватні будинки, окремі квартири та квартири в новобудовах. Приватні будинки та окремі квартири можуть виставлятися на продаж звичайними користувачами. Квартири в новобудовах можуть виставлятися тільки спеціальними менеджерами. Користувачі можуть подавати заявки на перегляд житла, передивлятися стан заявок, а також після перегляду виставляти оцінку. Власники можуть передивлятися заяявки на всі їхні пропозиції або на обрані, підтверджувати перегляд або скасовувати, знімати пропозиції (кількість кімнат, площа, рік будівництва, зображення, планування, тощо), змінювати.</w:t>
       </w:r>
     </w:p>
     <w:p>
       <w:pPr>
         <w:pStyle w:val="P"/>
       </w:pPr>
-      <w:r>
-        <w:t>Короткий опис</w:t>
-      </w:r>
-      <w:r>
-        <w:rPr>
-          <w:lang w:val="en-US"/>
-        </w:rPr>
-        <w:t xml:space="preserve"> </w:t>
-      </w:r>
-      <w:r>
-        <w:t>продукту і предметної області</w:t>
-      </w:r>
-    </w:p>
-    <w:p>
-      <w:pPr>
-        <w:pStyle w:val="P"/>
-      </w:pPr>
     </w:p>
     <w:p>
       <w:pPr>
         <w:pStyle w:val="H2"/>
       </w:pPr>
       <w:r>
-        <w:t>Підстави розробки</w:t>
-      </w:r>
-    </w:p>
-    <w:p>
-      <w:pPr>
-        <w:pStyle w:val="P"/>
-      </w:pPr>
-    </w:p>
-    <w:p>
-      <w:pPr>
-        <w:pStyle w:val="P"/>
-      </w:pPr>
-      <w:r>
-        <w:t>Документ на базі якого робимо</w:t>
-      </w:r>
-    </w:p>
-    <w:p>
-      <w:pPr>
-        <w:pStyle w:val="P"/>
-      </w:pPr>
-      <w:r>
-        <w:t>Організація яка затвердила документ, дата</w:t>
-      </w:r>
-    </w:p>
-    <w:p>
-      <w:pPr>
-        <w:pStyle w:val="P"/>
-      </w:pPr>
-      <w:r>
-        <w:t>Назва теми розробки</w:t>
-      </w:r>
-    </w:p>
-    <w:p>
-      <w:pPr>
-        <w:pStyle w:val="P"/>
-      </w:pPr>
-    </w:p>
-    <w:p>
-      <w:pPr>
-        <w:pStyle w:val="H2"/>
-      </w:pPr>
-      <w:r>
-        <w:t>Призначення розробки</w:t>
-      </w:r>
-    </w:p>
-    <w:p>
-      <w:pPr>
-        <w:pStyle w:val="P"/>
-      </w:pPr>
-    </w:p>
-    <w:p>
-      <w:pPr>
-        <w:pStyle w:val="P"/>
-      </w:pPr>
-      <w:r>
-        <w:t>Функціональне призначення: що продукт може</w:t>
-      </w:r>
-    </w:p>
-    <w:p>
-      <w:pPr>
-        <w:pStyle w:val="P"/>
-      </w:pPr>
-      <w:r>
-        <w:t>Експлуатаційне призначення: як це може бути корисно</w:t>
-      </w:r>
-    </w:p>
-    <w:p>
-      <w:pPr>
-        <w:pStyle w:val="P"/>
-      </w:pPr>
-    </w:p>
-    <w:p>
-      <w:pPr>
-        <w:pStyle w:val="H2"/>
-      </w:pPr>
-      <w:r>
-        <w:t>Програмні вимоги</w:t>
-      </w:r>
-    </w:p>
-    <w:p>
-      <w:pPr>
-        <w:pStyle w:val="H3"/>
-      </w:pPr>
-      <w:r>
-        <w:t>Вимоги функціональних характеристик</w:t>
-      </w:r>
-    </w:p>
-    <w:p>
-      <w:pPr>
-        <w:pStyle w:val="P"/>
-      </w:pPr>
-    </w:p>
-    <w:p>
-      <w:pPr>
-        <w:pStyle w:val="P"/>
-      </w:pPr>
-      <w:r>
-        <w:t>Які функції будуть</w:t>
-      </w:r>
-    </w:p>
-    <w:p>
-      <w:pPr>
-        <w:pStyle w:val="P"/>
-      </w:pPr>
-      <w:r>
-        <w:t>Всі вхідні й вихідні дані, вимоги їх організації</w:t>
-      </w:r>
-    </w:p>
-    <w:p>
-      <w:pPr>
-        <w:pStyle w:val="P"/>
-      </w:pPr>
-      <w:r>
-        <w:t>Тимчасові характеристики (змінні)</w:t>
-      </w:r>
-    </w:p>
-    <w:p>
-      <w:pPr>
-        <w:pStyle w:val="P"/>
-      </w:pPr>
-      <w:r>
-        <w:t xml:space="preserve">Які групи людей будуть користуватися цим, якими функціями </w:t>
-      </w:r>
-    </w:p>
-    <w:p>
-      <w:pPr>
-        <w:pStyle w:val="P"/>
-      </w:pPr>
-    </w:p>
-    <w:p>
-      <w:pPr>
-        <w:pStyle w:val="H3"/>
-      </w:pPr>
-      <w:r>
-        <w:t>Вимоги надійсності</w:t>
-      </w:r>
-    </w:p>
-    <w:p>
-      <w:pPr>
-        <w:pStyle w:val="P"/>
-      </w:pPr>
-    </w:p>
-    <w:p>
-      <w:pPr>
-        <w:pStyle w:val="P"/>
-      </w:pPr>
-      <w:r>
-        <w:t>Як буде контроюватись надійність: стійкість роботи, контроль інформації, час відновлення після помилки, …</w:t>
-      </w:r>
-    </w:p>
-    <w:p>
-      <w:pPr>
-        <w:pStyle w:val="P"/>
-      </w:pPr>
-      <w:r>
-        <w:lastRenderedPageBreak/>
-        <w:t>Опис помилкових ситуацій і як їх обробимо</w:t>
-      </w:r>
-    </w:p>
-    <w:p>
-      <w:pPr>
-        <w:pStyle w:val="P"/>
-      </w:pPr>
-    </w:p>
-    <w:p>
-      <w:pPr>
-        <w:pStyle w:val="H3"/>
-      </w:pPr>
-      <w:r>
-        <w:t>Умови експлуатації</w:t>
-      </w:r>
-    </w:p>
-    <w:p>
-      <w:pPr>
-        <w:pStyle w:val="P"/>
-      </w:pPr>
-    </w:p>
-    <w:p>
-      <w:pPr>
-        <w:pStyle w:val="P"/>
-      </w:pPr>
-      <w:r>
-        <w:t>В яких умовах має працювати продукт: вологість, температура</w:t>
-      </w:r>
-    </w:p>
-    <w:p>
-      <w:pPr>
-        <w:pStyle w:val="P"/>
-      </w:pPr>
-      <w:r>
-        <w:t>Види обслуговування продукту</w:t>
-      </w:r>
-    </w:p>
-    <w:p>
-      <w:pPr>
-        <w:pStyle w:val="P"/>
-      </w:pPr>
-      <w:r>
-        <w:t>Персонал обслуговування</w:t>
-      </w:r>
-      <w:r>
-        <w:t>, їх кваліфікація, і задачі на виконання</w:t>
-      </w:r>
-    </w:p>
-    <w:p>
-      <w:pPr>
-        <w:pStyle w:val="P"/>
-      </w:pPr>
-    </w:p>
-    <w:p>
-      <w:pPr>
-        <w:pStyle w:val="H3"/>
-      </w:pPr>
-      <w:r>
-        <w:t>Вимоги технічних засобів</w:t>
-      </w:r>
-    </w:p>
-    <w:p>
-      <w:pPr>
-        <w:pStyle w:val="P"/>
-      </w:pPr>
-    </w:p>
-    <w:p>
-      <w:pPr>
-        <w:pStyle w:val="P"/>
-      </w:pPr>
-    </w:p>
-    <w:p>
-      <w:pPr>
-        <w:pStyle w:val="P"/>
-      </w:pPr>
-    </w:p>
-    <w:p>
-      <w:pPr>
-        <w:pStyle w:val="H3"/>
-      </w:pPr>
-      <w:r>
-        <w:t>Вимоги програмної сумісності</w:t>
-      </w:r>
-    </w:p>
-    <w:p>
-      <w:pPr>
-        <w:pStyle w:val="H3"/>
-      </w:pPr>
-      <w:r>
-        <w:t>Вимоги пакування й маркування</w:t>
-      </w:r>
-    </w:p>
-    <w:p>
-      <w:pPr>
-        <w:pStyle w:val="H3"/>
-      </w:pPr>
-      <w:r>
-        <w:t>Вимоги транспортування й збереження</w:t>
-      </w:r>
-    </w:p>
-    <w:p>
-      <w:pPr>
-        <w:pStyle w:val="H3"/>
-      </w:pPr>
-      <w:r>
-        <w:t>Спеціальні вимоги</w:t>
-      </w:r>
-    </w:p>
-    <w:p>
-      <w:pPr>
-        <w:pStyle w:val="P"/>
-      </w:pPr>
-    </w:p>
-    <w:p>
-      <w:pPr>
-        <w:pStyle w:val="H2"/>
-      </w:pPr>
-      <w:r>
-        <w:t>Документальні вимоги</w:t>
-      </w:r>
-    </w:p>
-    <w:p>
-      <w:pPr>
-        <w:pStyle w:val="H2"/>
-      </w:pPr>
-      <w:r>
-        <w:t>Техніко-економічні показники</w:t>
-      </w:r>
-    </w:p>
-    <w:p>
-      <w:pPr>
-        <w:pStyle w:val="H2"/>
-      </w:pPr>
-      <w:r>
-        <w:t>Етапи розробки</w:t>
-      </w:r>
-    </w:p>
-    <w:p>
-      <w:pPr>
-        <w:pStyle w:val="H2"/>
-      </w:pPr>
-      <w:r>
-        <w:t>Порядок контролю</w:t>
+        <w:t>Висновки</w:t>
       </w:r>
     </w:p>
     <w:p>
@@ -1414,7 +1099,6 @@
   <w:style w:type="character" w:default="1" w:styleId="DefaultParagraphFont">
     <w:name w:val="Default Paragraph Font"/>
     <w:uiPriority w:val="1"/>
-    <w:semiHidden/>
     <w:unhideWhenUsed/>
   </w:style>
   <w:style w:type="table" w:default="1" w:styleId="TableNormal">

</xml_diff>

<commit_message>
feat: FD l1 report questions answered, JESUS THANK YOU JESUS HALLELUJAH
</commit_message>
<xml_diff>
--- a/31FD/task/l1/КНТ-122_Онищенко_Варіант-19_Лаба1.docx
+++ b/31FD/task/l1/КНТ-122_Онищенко_Варіант-19_Лаба1.docx
@@ -400,7 +400,13 @@
       </w:pPr>
       <w:r>
         <w:lastRenderedPageBreak/>
-        <w:t>Завдання проекту</w:t>
+        <w:t>Завдання про</w:t>
+      </w:r>
+      <w:r>
+        <w:t>є</w:t>
+      </w:r>
+      <w:r>
+        <w:t>кту</w:t>
       </w:r>
     </w:p>
     <w:p>
@@ -414,6 +420,76 @@
       </w:pPr>
       <w:r>
         <w:t>Програмне забезпечення продажу та придбання нерухомості. Всю нерухомість поділено на приватні будинки, окремі квартири та квартири в новобудовах. Приватні будинки та окремі квартири можуть виставлятися на продаж звичайними користувачами. Квартири в новобудовах можуть виставлятися тільки спеціальними менеджерами. Користувачі можуть подавати заявки на перегляд житла, передивлятися стан заявок, а також після перегляду виставляти оцінку. Власники можуть передивлятися заяявки на всі їхні пропозиції або на обрані, підтверджувати перегляд або скасовувати, знімати пропозиції (кількість кімнат, площа, рік будівництва, зображення, планування, тощо), змінювати.</w:t>
+      </w:r>
+    </w:p>
+    <w:p>
+      <w:pPr>
+        <w:pStyle w:val="P"/>
+      </w:pPr>
+    </w:p>
+    <w:p>
+      <w:pPr>
+        <w:pStyle w:val="H2"/>
+      </w:pPr>
+      <w:r>
+        <w:t>Мета роботи</w:t>
+      </w:r>
+    </w:p>
+    <w:p>
+      <w:pPr>
+        <w:pStyle w:val="P"/>
+      </w:pPr>
+    </w:p>
+    <w:p>
+      <w:pPr>
+        <w:pStyle w:val="P"/>
+      </w:pPr>
+      <w:r>
+        <w:t>Засвоїти основні принципи та засади оформлення технічного завдання на розробку програмного забезпечення.</w:t>
+      </w:r>
+    </w:p>
+    <w:p>
+      <w:pPr>
+        <w:pStyle w:val="P"/>
+      </w:pPr>
+    </w:p>
+    <w:p>
+      <w:pPr>
+        <w:pStyle w:val="H2"/>
+      </w:pPr>
+      <w:r>
+        <w:t>Результати</w:t>
+      </w:r>
+    </w:p>
+    <w:p>
+      <w:pPr>
+        <w:pStyle w:val="P"/>
+      </w:pPr>
+    </w:p>
+    <w:p>
+      <w:pPr>
+        <w:pStyle w:val="P"/>
+      </w:pPr>
+      <w:r>
+        <w:t xml:space="preserve">Документ технічного завдання прикріплено окремим файлом зі словами </w:t>
+      </w:r>
+      <w:r>
+        <w:rPr>
+          <w:lang w:val="en-US"/>
+        </w:rPr>
+        <w:t>“</w:t>
+      </w:r>
+      <w:r>
+        <w:t>ТЗ</w:t>
+      </w:r>
+      <w:r>
+        <w:rPr>
+          <w:lang w:val="en-US"/>
+        </w:rPr>
+        <w:t>”</w:t>
+      </w:r>
+      <w:r>
+        <w:t xml:space="preserve"> у назві.</w:t>
       </w:r>
     </w:p>
     <w:p>
@@ -496,7 +572,299 @@
     </w:p>
     <w:p>
       <w:r>
-        <w:t>висновки</w:t>
+        <w:lastRenderedPageBreak/>
+        <w:t>По виконанню цієї роботи ми з</w:t>
+      </w:r>
+      <w:r>
+        <w:t>асвої</w:t>
+      </w:r>
+      <w:r>
+        <w:t>л</w:t>
+      </w:r>
+      <w:r>
+        <w:t>и основні принципи та засади оформлення технічного завдання на розробку програмного забезпечення.</w:t>
+      </w:r>
+    </w:p>
+    <w:p/>
+    <w:p>
+      <w:pPr>
+        <w:pStyle w:val="H2"/>
+      </w:pPr>
+      <w:r>
+        <w:t>Контрольні питання</w:t>
+      </w:r>
+    </w:p>
+    <w:p>
+      <w:pPr>
+        <w:pStyle w:val="H3"/>
+      </w:pPr>
+      <w:r>
+        <w:t>З якою метою розробляється ТЗ?</w:t>
+      </w:r>
+    </w:p>
+    <w:p>
+      <w:pPr>
+        <w:pStyle w:val="P"/>
+      </w:pPr>
+    </w:p>
+    <w:p>
+      <w:pPr>
+        <w:pStyle w:val="P"/>
+      </w:pPr>
+      <w:r>
+        <w:t>Для розуміння обидвома сторонами як вимог до кінцевого продукту, так і термінів й умов його виконання.</w:t>
+      </w:r>
+    </w:p>
+    <w:p>
+      <w:pPr>
+        <w:pStyle w:val="P"/>
+      </w:pPr>
+    </w:p>
+    <w:p>
+      <w:pPr>
+        <w:pStyle w:val="H3"/>
+      </w:pPr>
+      <w:r>
+        <w:t>Яку інформацію відображає ТЗ?</w:t>
+      </w:r>
+    </w:p>
+    <w:p>
+      <w:pPr>
+        <w:pStyle w:val="P"/>
+      </w:pPr>
+    </w:p>
+    <w:p>
+      <w:pPr>
+        <w:pStyle w:val="P"/>
+      </w:pPr>
+      <w:r>
+        <w:t>Різноманітні вимоги, загальну інформацію про кінцевий продукт.</w:t>
+      </w:r>
+    </w:p>
+    <w:p>
+      <w:pPr>
+        <w:pStyle w:val="P"/>
+      </w:pPr>
+    </w:p>
+    <w:p>
+      <w:pPr>
+        <w:pStyle w:val="H3"/>
+      </w:pPr>
+      <w:r>
+        <w:t>Які основні складові ТЗ?</w:t>
+      </w:r>
+    </w:p>
+    <w:p>
+      <w:pPr>
+        <w:pStyle w:val="P"/>
+      </w:pPr>
+    </w:p>
+    <w:p>
+      <w:pPr>
+        <w:pStyle w:val="P"/>
+      </w:pPr>
+      <w:r>
+        <w:t>Вступ, підстави розробки, різні вимоги, умови, етапи розробки</w:t>
+      </w:r>
+      <w:r>
+        <w:t>.</w:t>
+      </w:r>
+    </w:p>
+    <w:p>
+      <w:pPr>
+        <w:pStyle w:val="P"/>
+      </w:pPr>
+    </w:p>
+    <w:p>
+      <w:pPr>
+        <w:pStyle w:val="H3"/>
+      </w:pPr>
+      <w:r>
+        <w:t>Як якість ТЗ впливає на кінцевий результат програми?</w:t>
+      </w:r>
+    </w:p>
+    <w:p>
+      <w:pPr>
+        <w:pStyle w:val="P"/>
+      </w:pPr>
+    </w:p>
+    <w:p>
+      <w:pPr>
+        <w:pStyle w:val="P"/>
+      </w:pPr>
+      <w:r>
+        <w:t>Чим краще складено ТЗ, тим легше буде. Бо ТЗ це як договір між двома сторонами, там ми детально прописуємо всі моменти, які можуть бути незрозумілі якщо сказати усно.</w:t>
+      </w:r>
+    </w:p>
+    <w:p>
+      <w:pPr>
+        <w:pStyle w:val="P"/>
+      </w:pPr>
+    </w:p>
+    <w:p>
+      <w:pPr>
+        <w:pStyle w:val="H3"/>
+      </w:pPr>
+      <w:r>
+        <w:t>Хто має розробляти ТЗ?</w:t>
+      </w:r>
+    </w:p>
+    <w:p>
+      <w:pPr>
+        <w:pStyle w:val="P"/>
+      </w:pPr>
+    </w:p>
+    <w:p>
+      <w:pPr>
+        <w:pStyle w:val="P"/>
+      </w:pPr>
+      <w:r>
+        <w:t>Мабуть це має бути груповим зусиллям, де замовник каже свої умови і вимоги, а виконавець показує які терміни їх виконання і що може бути в результаті.</w:t>
+      </w:r>
+    </w:p>
+    <w:p>
+      <w:pPr>
+        <w:pStyle w:val="P"/>
+      </w:pPr>
+    </w:p>
+    <w:p>
+      <w:pPr>
+        <w:pStyle w:val="H3"/>
+      </w:pPr>
+      <w:r>
+        <w:t>Які засоби використовують для розробки ТЗ?</w:t>
+      </w:r>
+    </w:p>
+    <w:p>
+      <w:pPr>
+        <w:pStyle w:val="P"/>
+      </w:pPr>
+    </w:p>
+    <w:p>
+      <w:pPr>
+        <w:pStyle w:val="P"/>
+      </w:pPr>
+      <w:r>
+        <w:t>Редактор документів, можливе сторонні програми для формування особливих вимог, як от макети графічного інтерфейсу користувача.</w:t>
+      </w:r>
+    </w:p>
+    <w:p>
+      <w:pPr>
+        <w:pStyle w:val="P"/>
+      </w:pPr>
+    </w:p>
+    <w:p>
+      <w:pPr>
+        <w:pStyle w:val="H3"/>
+      </w:pPr>
+      <w:r>
+        <w:t>Яким вимогам відповідає ТЗ?</w:t>
+      </w:r>
+    </w:p>
+    <w:p>
+      <w:pPr>
+        <w:pStyle w:val="P"/>
+      </w:pPr>
+    </w:p>
+    <w:p>
+      <w:pPr>
+        <w:pStyle w:val="P"/>
+      </w:pPr>
+      <w:r>
+        <w:t>Державним с</w:t>
+      </w:r>
+      <w:r>
+        <w:t>тандартам документації</w:t>
+      </w:r>
+    </w:p>
+    <w:p>
+      <w:pPr>
+        <w:pStyle w:val="P"/>
+      </w:pPr>
+    </w:p>
+    <w:p>
+      <w:pPr>
+        <w:pStyle w:val="H3"/>
+      </w:pPr>
+      <w:r>
+        <w:t>Я</w:t>
+      </w:r>
+      <w:r>
+        <w:t>к адаптувати ТЗ під особоливості конкретного проєкту</w:t>
+      </w:r>
+      <w:r>
+        <w:t>?</w:t>
+      </w:r>
+    </w:p>
+    <w:p>
+      <w:pPr>
+        <w:pStyle w:val="P"/>
+      </w:pPr>
+    </w:p>
+    <w:p>
+      <w:pPr>
+        <w:pStyle w:val="P"/>
+      </w:pPr>
+      <w:r>
+        <w:t>Змінювати розділи, прибирати непотрібні й додавати інші, прописувати контекст.</w:t>
+      </w:r>
+    </w:p>
+    <w:p>
+      <w:pPr>
+        <w:pStyle w:val="P"/>
+      </w:pPr>
+    </w:p>
+    <w:p>
+      <w:pPr>
+        <w:pStyle w:val="H3"/>
+      </w:pPr>
+      <w:r>
+        <w:t>Яку інформацію дає ТЗ для виконавця і замовника?</w:t>
+      </w:r>
+    </w:p>
+    <w:p>
+      <w:pPr>
+        <w:pStyle w:val="P"/>
+      </w:pPr>
+    </w:p>
+    <w:p>
+      <w:pPr>
+        <w:pStyle w:val="P"/>
+      </w:pPr>
+      <w:r>
+        <w:t>Для виконавця це вимоги до продукту; для замовника можливі кінцеві результати, терміни виконання</w:t>
+      </w:r>
+      <w:r>
+        <w:t>.</w:t>
+      </w:r>
+    </w:p>
+    <w:p>
+      <w:pPr>
+        <w:pStyle w:val="P"/>
+      </w:pPr>
+    </w:p>
+    <w:p>
+      <w:pPr>
+        <w:pStyle w:val="H3"/>
+      </w:pPr>
+      <w:r>
+        <w:t>Які стандарти визначають склад та вимоги ТЗ</w:t>
+      </w:r>
+      <w:r>
+        <w:t>?</w:t>
+      </w:r>
+    </w:p>
+    <w:p>
+      <w:pPr>
+        <w:pStyle w:val="P"/>
+      </w:pPr>
+    </w:p>
+    <w:p>
+      <w:pPr>
+        <w:pStyle w:val="P"/>
+      </w:pPr>
+      <w:r>
+        <w:t>Стандартні державні вимоги до документації</w:t>
       </w:r>
     </w:p>
     <w:sectPr>
@@ -1099,6 +1467,7 @@
   <w:style w:type="character" w:default="1" w:styleId="DefaultParagraphFont">
     <w:name w:val="Default Paragraph Font"/>
     <w:uiPriority w:val="1"/>
+    <w:semiHidden/>
     <w:unhideWhenUsed/>
   </w:style>
   <w:style w:type="table" w:default="1" w:styleId="TableNormal">

</xml_diff>